<commit_message>
Update: Vishram from Santhya
</commit_message>
<xml_diff>
--- a/Pothi Creation - Word Files/Raag Kedara Bani Bhagta Ki.docx
+++ b/Pothi Creation - Word Files/Raag Kedara Bani Bhagta Ki.docx
@@ -127,7 +127,21 @@
           <w:noProof/>
         </w:rPr>
         <w:br/>
-        <w:t xml:space="preserve"> rI klvwir gvwir mUF miq aulto pvnu iPrwvau ] mnu mqvwr myr sr BwTI AMimRq Dwr </w:t>
+      </w:r>
+      <w:r>
+        <w:rPr>
+          <w:rFonts w:ascii="GurbaniAkharThick" w:hAnsi="GurbaniAkharThick"/>
+          <w:noProof/>
+          <w:color w:val="548DD4" w:themeColor="text2" w:themeTint="99"/>
+        </w:rPr>
+        <w:t xml:space="preserve"> rI klvwir gvwir mUF miq </w:t>
+      </w:r>
+      <w:r>
+        <w:rPr>
+          <w:rFonts w:ascii="GurbaniAkharThick" w:hAnsi="GurbaniAkharThick"/>
+          <w:noProof/>
+        </w:rPr>
+        <w:t xml:space="preserve">aulto pvnu iPrwvau ] mnu mqvwr myr sr BwTI AMimRq Dwr </w:t>
       </w:r>
       <w:r>
         <w:rPr>
@@ -143,7 +157,30 @@
           <w:noProof/>
         </w:rPr>
         <w:br/>
-        <w:t xml:space="preserve"> ]1] rhwau ] BY ibic Bwau Bwie koaU bUJih hir rsu pwvY BweI ] jyqy Gt AMimRqu sB hI mih </w:t>
+        <w:t xml:space="preserve"> ]1] rhwau ] </w:t>
+      </w:r>
+      <w:r>
+        <w:rPr>
+          <w:rFonts w:ascii="GurbaniAkharThick" w:hAnsi="GurbaniAkharThick"/>
+          <w:noProof/>
+          <w:color w:val="548DD4" w:themeColor="text2" w:themeTint="99"/>
+        </w:rPr>
+        <w:t xml:space="preserve">BY ibic Bwau Bwie koaU bUJih </w:t>
+      </w:r>
+      <w:r>
+        <w:rPr>
+          <w:rFonts w:ascii="GurbaniAkharThick" w:hAnsi="GurbaniAkharThick"/>
+          <w:noProof/>
+        </w:rPr>
+        <w:t xml:space="preserve">hir rsu pwvY BweI ] </w:t>
+      </w:r>
+      <w:r>
+        <w:rPr>
+          <w:rFonts w:ascii="GurbaniAkharThick" w:hAnsi="GurbaniAkharThick"/>
+          <w:noProof/>
+          <w:color w:val="548DD4" w:themeColor="text2" w:themeTint="99"/>
+        </w:rPr>
+        <w:t xml:space="preserve">jyqy Gt AMimRqu sB hI mih </w:t>
       </w:r>
       <w:r>
         <w:rPr>
@@ -270,16 +307,7 @@
           <w:noProof/>
         </w:rPr>
         <w:br/>
-        <w:t xml:space="preserve"> sMig mwie ] mrht lig sBu logu kutMbu imil hMsu iekylw jwi</w:t>
-      </w:r>
-      <w:bookmarkStart w:id="0" w:name="_GoBack"/>
-      <w:bookmarkEnd w:id="0"/>
-      <w:r>
-        <w:rPr>
-          <w:rFonts w:ascii="GurbaniAkharThick" w:hAnsi="GurbaniAkharThick"/>
-          <w:noProof/>
-        </w:rPr>
-        <w:t xml:space="preserve">e ]1] vY suq vY ibq vY pur </w:t>
+        <w:t xml:space="preserve"> sMig mwie ] mrht lig sBu logu kutMbu imil hMsu iekylw jwie ]1] vY suq vY ibq vY pur </w:t>
       </w:r>
       <w:r>
         <w:rPr>
@@ -367,7 +395,31 @@
           <w:noProof/>
         </w:rPr>
         <w:br/>
-        <w:t xml:space="preserve"> qIin lok pRvys ]2] Ajwmlu ipMgulw luBqu kuMcru gey hir kY pwis ] AYsy durmiq insqry </w:t>
+        <w:t xml:space="preserve"> qIin lok pRvys ]2] </w:t>
+      </w:r>
+      <w:r>
+        <w:rPr>
+          <w:rFonts w:ascii="GurbaniAkharThick" w:hAnsi="GurbaniAkharThick"/>
+          <w:noProof/>
+          <w:color w:val="548DD4" w:themeColor="text2" w:themeTint="99"/>
+        </w:rPr>
+        <w:t>Ajwmlu ipMgulw luBqu kuMcru</w:t>
+      </w:r>
+      <w:r>
+        <w:rPr>
+          <w:rFonts w:ascii="GurbaniAkharThick" w:hAnsi="GurbaniAkharThick"/>
+          <w:noProof/>
+        </w:rPr>
+        <w:t xml:space="preserve"> gey hir</w:t>
+      </w:r>
+      <w:bookmarkStart w:id="0" w:name="_GoBack"/>
+      <w:bookmarkEnd w:id="0"/>
+      <w:r>
+        <w:rPr>
+          <w:rFonts w:ascii="GurbaniAkharThick" w:hAnsi="GurbaniAkharThick"/>
+          <w:noProof/>
+        </w:rPr>
+        <w:t xml:space="preserve"> kY pwis ] AYsy durmiq insqry </w:t>
       </w:r>
       <w:r>
         <w:rPr>

</xml_diff>